<commit_message>
Updated sprint retrospective to be complete
</commit_message>
<xml_diff>
--- a/Planetarium Documentation/Planetarium Version 1.0 Team Sprint Retrospective 2.docx
+++ b/Planetarium Documentation/Planetarium Version 1.0 Team Sprint Retrospective 2.docx
@@ -562,7 +562,7 @@
           <w:szCs w:val="24"/>
           <w:rtl w:val="0"/>
         </w:rPr>
-        <w:t xml:space="preserve">Phase 3 was worked on than what was expected on the schedule</w:t>
+        <w:t xml:space="preserve">Phase 3 took longer than what was expected on the schedule</w:t>
       </w:r>
     </w:p>
     <w:p>
@@ -586,7 +586,7 @@
           <w:szCs w:val="24"/>
           <w:rtl w:val="0"/>
         </w:rPr>
-        <w:t xml:space="preserve">We were not as keen on documentation compared to the previous sprint</w:t>
+        <w:t xml:space="preserve">We were not as keen on test documentation compared to the previous sprint</w:t>
       </w:r>
     </w:p>
     <w:p>
@@ -636,6 +636,54 @@
         </w:rPr>
         <w:t xml:space="preserve">More peer programming could have been used to help each team member to be on the right track (such as learning about using Mockito earlier)</w:t>
       </w:r>
+    </w:p>
+    <w:p>
+      <w:pPr>
+        <w:numPr>
+          <w:ilvl w:val="0"/>
+          <w:numId w:val="3"/>
+        </w:numPr>
+        <w:ind w:left="720" w:hanging="360"/>
+        <w:rPr>
+          <w:rFonts w:ascii="Times New Roman" w:cs="Times New Roman" w:eastAsia="Times New Roman" w:hAnsi="Times New Roman"/>
+          <w:sz w:val="24"/>
+          <w:szCs w:val="24"/>
+          <w:u w:val="none"/>
+        </w:rPr>
+      </w:pPr>
+      <w:r>
+        <w:rPr>
+          <w:rFonts w:ascii="Times New Roman" w:cs="Times New Roman" w:eastAsia="Times New Roman" w:hAnsi="Times New Roman"/>
+          <w:sz w:val="24"/>
+          <w:szCs w:val="24"/>
+          <w:rtl w:val="0"/>
+        </w:rPr>
+        <w:t xml:space="preserve">Using a shared workspace to hold all collections of the API Testing</w:t>
+      </w:r>
+    </w:p>
+    <w:p>
+      <w:pPr>
+        <w:numPr>
+          <w:ilvl w:val="0"/>
+          <w:numId w:val="3"/>
+        </w:numPr>
+        <w:ind w:left="720" w:hanging="360"/>
+        <w:rPr>
+          <w:rFonts w:ascii="Times New Roman" w:cs="Times New Roman" w:eastAsia="Times New Roman" w:hAnsi="Times New Roman"/>
+          <w:sz w:val="24"/>
+          <w:szCs w:val="24"/>
+          <w:u w:val="none"/>
+        </w:rPr>
+      </w:pPr>
+      <w:r>
+        <w:rPr>
+          <w:rFonts w:ascii="Times New Roman" w:cs="Times New Roman" w:eastAsia="Times New Roman" w:hAnsi="Times New Roman"/>
+          <w:sz w:val="24"/>
+          <w:szCs w:val="24"/>
+          <w:rtl w:val="0"/>
+        </w:rPr>
+        <w:t xml:space="preserve">To expand and fix features for Postman tests, such as learning how to analyze and test cookies generated from requests (i.e. JSESSIONID cookie)</w:t>
+      </w:r>
       <w:r>
         <w:rPr>
           <w:rtl w:val="0"/>
@@ -771,7 +819,7 @@
           <w:szCs w:val="24"/>
           <w:rtl w:val="0"/>
         </w:rPr>
-        <w:t xml:space="preserve">Correcting defects caught in testing</w:t>
+        <w:t xml:space="preserve">Correcting defects caught in testing and continuing development for Planetarium</w:t>
       </w:r>
     </w:p>
     <w:p>
@@ -795,7 +843,7 @@
           <w:szCs w:val="24"/>
           <w:rtl w:val="0"/>
         </w:rPr>
-        <w:t xml:space="preserve">Learning to import results from Postman to Jira using the Newman framework</w:t>
+        <w:t xml:space="preserve">Unit and integration tests for all functionality in the backend, not just use case methods</w:t>
       </w:r>
     </w:p>
     <w:p>
@@ -819,7 +867,7 @@
           <w:szCs w:val="24"/>
           <w:rtl w:val="0"/>
         </w:rPr>
-        <w:t xml:space="preserve">Unit and integration tests for all functionality in the backend, not just use case methods</w:t>
+        <w:t xml:space="preserve">Performance testing + exploratory testing + error guess testing</w:t>
       </w:r>
     </w:p>
     <w:p>
@@ -843,7 +891,7 @@
           <w:szCs w:val="24"/>
           <w:rtl w:val="0"/>
         </w:rPr>
-        <w:t xml:space="preserve">Performance testing + exploratory testing + error guess testing</w:t>
+        <w:t xml:space="preserve">To incorporate Java docs into our code to help outsiders/team members to understand what each test/step is performing (especially for step implementation)</w:t>
       </w:r>
     </w:p>
     <w:p>
@@ -867,7 +915,7 @@
           <w:szCs w:val="24"/>
           <w:rtl w:val="0"/>
         </w:rPr>
-        <w:t xml:space="preserve">To incorporate Java docs into our code to help outsiders/team members to understand what each test/step is performing (especially for step implementation)</w:t>
+        <w:t xml:space="preserve">To incorporate cookie/session tests during API testing</w:t>
       </w:r>
     </w:p>
     <w:p>
@@ -891,7 +939,7 @@
           <w:szCs w:val="24"/>
           <w:rtl w:val="0"/>
         </w:rPr>
-        <w:t xml:space="preserve">Try to include as much stretch goals as possible (delete before presentation)</w:t>
+        <w:t xml:space="preserve">Perform future Acceptance testing after defects are corrected</w:t>
       </w:r>
     </w:p>
     <w:p>

</xml_diff>